<commit_message>
update Mo ta chuc nang
</commit_message>
<xml_diff>
--- a/Đặc tả đồ án/PHẦN-MỀM-QUẢN-LÝ-NHÀ-HÀNG.docx
+++ b/Đặc tả đồ án/PHẦN-MỀM-QUẢN-LÝ-NHÀ-HÀNG.docx
@@ -55,8 +55,6 @@
         </w:rPr>
         <w:t>Usecase</w:t>
       </w:r>
-      <w:bookmarkStart w:id="0" w:name="_GoBack"/>
-      <w:bookmarkEnd w:id="0"/>
     </w:p>
     <w:p>
       <w:pPr>
@@ -104,7 +102,23 @@
           <w:szCs w:val="26"/>
         </w:rPr>
         <w:tab/>
-        <w:t>17110209</w:t>
+        <w:t>171102</w:t>
+      </w:r>
+      <w:r>
+        <w:rPr>
+          <w:rFonts w:ascii="Times New Roman" w:hAnsi="Times New Roman" w:cs="Times New Roman"/>
+          <w:sz w:val="26"/>
+          <w:szCs w:val="26"/>
+        </w:rPr>
+        <w:t>1</w:t>
+      </w:r>
+      <w:r>
+        <w:rPr>
+          <w:rFonts w:ascii="Times New Roman" w:hAnsi="Times New Roman" w:cs="Times New Roman"/>
+          <w:sz w:val="26"/>
+          <w:szCs w:val="26"/>
+        </w:rPr>
+        <w:t>9</w:t>
       </w:r>
     </w:p>
     <w:p>
@@ -574,7 +588,7 @@
           <w:szCs w:val="26"/>
         </w:rPr>
         <w:drawing>
-          <wp:inline distT="0" distB="0" distL="0" distR="0">
+          <wp:inline distT="0" distB="0" distL="0" distR="0" wp14:anchorId="65199AED" wp14:editId="225975A1">
             <wp:extent cx="5895903" cy="3172691"/>
             <wp:effectExtent l="0" t="0" r="0" b="8890"/>
             <wp:docPr id="1" name="Picture 1"/>
@@ -662,10 +676,10 @@
           <w:szCs w:val="26"/>
         </w:rPr>
         <w:drawing>
-          <wp:inline distT="0" distB="0" distL="0" distR="0">
+          <wp:inline distT="0" distB="0" distL="0" distR="0" wp14:anchorId="50B414D8" wp14:editId="389899F5">
             <wp:extent cx="5972175" cy="3905885"/>
             <wp:effectExtent l="0" t="0" r="9525" b="0"/>
-            <wp:docPr id="3" name="Picture 3"/>
+            <wp:docPr id="2" name="Picture 2"/>
             <wp:cNvGraphicFramePr>
               <a:graphicFrameLocks xmlns:a="http://schemas.openxmlformats.org/drawingml/2006/main" noChangeAspect="1"/>
             </wp:cNvGraphicFramePr>
@@ -673,7 +687,7 @@
               <a:graphicData uri="http://schemas.openxmlformats.org/drawingml/2006/picture">
                 <pic:pic xmlns:pic="http://schemas.openxmlformats.org/drawingml/2006/picture">
                   <pic:nvPicPr>
-                    <pic:cNvPr id="3" name="CSDL.jpg"/>
+                    <pic:cNvPr id="2" name="CSDL.jpg"/>
                     <pic:cNvPicPr/>
                   </pic:nvPicPr>
                   <pic:blipFill>
@@ -772,15 +786,31 @@
           <w:sz w:val="26"/>
           <w:szCs w:val="26"/>
         </w:rPr>
-        <w:t xml:space="preserve">- Phân công: </w:t>
-      </w:r>
-      <w:r>
-        <w:rPr>
-          <w:rFonts w:ascii="Times New Roman" w:hAnsi="Times New Roman" w:cs="Times New Roman"/>
-          <w:sz w:val="26"/>
-          <w:szCs w:val="26"/>
-        </w:rPr>
-        <w:t>ngày phân công, ca làm việc, mã số bàn, mã nhân viên. Các phương thức: phân công nhân viên, xóa phân công.</w:t>
+        <w:t>- Phân công:</w:t>
+      </w:r>
+      <w:r>
+        <w:rPr>
+          <w:rFonts w:ascii="Times New Roman" w:hAnsi="Times New Roman" w:cs="Times New Roman"/>
+          <w:sz w:val="26"/>
+          <w:szCs w:val="26"/>
+        </w:rPr>
+        <w:t xml:space="preserve"> ca làm việc, mã nhân viên</w:t>
+      </w:r>
+      <w:r>
+        <w:rPr>
+          <w:rFonts w:ascii="Times New Roman" w:hAnsi="Times New Roman" w:cs="Times New Roman"/>
+          <w:sz w:val="26"/>
+          <w:szCs w:val="26"/>
+        </w:rPr>
+        <w:t>, tên ca, vắng mặt</w:t>
+      </w:r>
+      <w:r>
+        <w:rPr>
+          <w:rFonts w:ascii="Times New Roman" w:hAnsi="Times New Roman" w:cs="Times New Roman"/>
+          <w:sz w:val="26"/>
+          <w:szCs w:val="26"/>
+        </w:rPr>
+        <w:t>. Các phương thức: phân công nhân viên, xóa phân công.</w:t>
       </w:r>
     </w:p>
     <w:p>
@@ -945,27 +975,61 @@
           <w:szCs w:val="26"/>
         </w:rPr>
         <w:lastRenderedPageBreak/>
-        <w:t>- Tài khoản: username, họ tên nhân viên, mật khẩu, loại nhân viên. Các phương thức: thêm, sửa, xóa tài khoản nhân viên.</w:t>
-      </w:r>
-    </w:p>
-    <w:p>
-      <w:pPr>
-        <w:spacing w:line="240" w:lineRule="auto"/>
-        <w:ind w:firstLine="426"/>
-        <w:jc w:val="both"/>
-        <w:rPr>
-          <w:rFonts w:ascii="Times New Roman" w:hAnsi="Times New Roman" w:cs="Times New Roman"/>
-          <w:sz w:val="26"/>
-          <w:szCs w:val="26"/>
-        </w:rPr>
-      </w:pPr>
-      <w:r>
-        <w:rPr>
-          <w:rFonts w:ascii="Times New Roman" w:hAnsi="Times New Roman" w:cs="Times New Roman"/>
-          <w:sz w:val="26"/>
-          <w:szCs w:val="26"/>
-        </w:rPr>
-        <w:t>- Giảm giá: mã giảm giá, giá trị của mã. Các phương thức: thêm, xóa mã giảm giá.</w:t>
+        <w:t>- Tài khoản: username,</w:t>
+      </w:r>
+      <w:r>
+        <w:rPr>
+          <w:rFonts w:ascii="Times New Roman" w:hAnsi="Times New Roman" w:cs="Times New Roman"/>
+          <w:sz w:val="26"/>
+          <w:szCs w:val="26"/>
+        </w:rPr>
+        <w:t xml:space="preserve"> mã nhân viên,</w:t>
+      </w:r>
+      <w:r>
+        <w:rPr>
+          <w:rFonts w:ascii="Times New Roman" w:hAnsi="Times New Roman" w:cs="Times New Roman"/>
+          <w:sz w:val="26"/>
+          <w:szCs w:val="26"/>
+        </w:rPr>
+        <w:t xml:space="preserve"> họ tên nhân viên, mật khẩu, loại nhân viên. Các phương thức: thêm, sửa, xóa tài khoản nhân viên.</w:t>
+      </w:r>
+    </w:p>
+    <w:p>
+      <w:pPr>
+        <w:spacing w:line="240" w:lineRule="auto"/>
+        <w:ind w:firstLine="426"/>
+        <w:jc w:val="both"/>
+        <w:rPr>
+          <w:rFonts w:ascii="Times New Roman" w:hAnsi="Times New Roman" w:cs="Times New Roman"/>
+          <w:sz w:val="26"/>
+          <w:szCs w:val="26"/>
+        </w:rPr>
+      </w:pPr>
+      <w:r>
+        <w:rPr>
+          <w:rFonts w:ascii="Times New Roman" w:hAnsi="Times New Roman" w:cs="Times New Roman"/>
+          <w:sz w:val="26"/>
+          <w:szCs w:val="26"/>
+        </w:rPr>
+        <w:t>- Giảm giá: mã giảm giá, giá trị của mã</w:t>
+      </w:r>
+      <w:r>
+        <w:rPr>
+          <w:rFonts w:ascii="Times New Roman" w:hAnsi="Times New Roman" w:cs="Times New Roman"/>
+          <w:sz w:val="26"/>
+          <w:szCs w:val="26"/>
+        </w:rPr>
+        <w:t>, ngày bắt đầu, ngày kết thúc</w:t>
+      </w:r>
+      <w:bookmarkStart w:id="0" w:name="_GoBack"/>
+      <w:bookmarkEnd w:id="0"/>
+      <w:r>
+        <w:rPr>
+          <w:rFonts w:ascii="Times New Roman" w:hAnsi="Times New Roman" w:cs="Times New Roman"/>
+          <w:sz w:val="26"/>
+          <w:szCs w:val="26"/>
+        </w:rPr>
+        <w:t>. Các phương thức: thêm, xóa mã giảm giá.</w:t>
       </w:r>
     </w:p>
     <w:p>
@@ -1033,7 +1097,7 @@
           <w:szCs w:val="26"/>
         </w:rPr>
         <w:drawing>
-          <wp:inline distT="0" distB="0" distL="0" distR="0">
+          <wp:inline distT="0" distB="0" distL="0" distR="0" wp14:anchorId="6620E147" wp14:editId="166F4C3E">
             <wp:extent cx="5604164" cy="3450091"/>
             <wp:effectExtent l="0" t="0" r="0" b="0"/>
             <wp:docPr id="4" name="Picture 4"/>
@@ -1208,7 +1272,7 @@
         </w:rPr>
         <w:lastRenderedPageBreak/>
         <w:drawing>
-          <wp:inline distT="0" distB="0" distL="0" distR="0">
+          <wp:inline distT="0" distB="0" distL="0" distR="0" wp14:anchorId="46CCAC22" wp14:editId="34F46460">
             <wp:extent cx="5278582" cy="3249653"/>
             <wp:effectExtent l="0" t="0" r="0" b="8255"/>
             <wp:docPr id="6" name="Picture 6"/>
@@ -1401,7 +1465,7 @@
           <w:szCs w:val="26"/>
         </w:rPr>
         <w:drawing>
-          <wp:inline distT="0" distB="0" distL="0" distR="0">
+          <wp:inline distT="0" distB="0" distL="0" distR="0" wp14:anchorId="1EBB906B" wp14:editId="1CA00EAC">
             <wp:extent cx="5972175" cy="2783840"/>
             <wp:effectExtent l="0" t="0" r="9525" b="0"/>
             <wp:docPr id="8" name="Picture 8"/>
@@ -1547,7 +1611,7 @@
           <w:szCs w:val="26"/>
         </w:rPr>
         <w:drawing>
-          <wp:inline distT="0" distB="0" distL="0" distR="0">
+          <wp:inline distT="0" distB="0" distL="0" distR="0" wp14:anchorId="435F9FFF" wp14:editId="4689C65D">
             <wp:extent cx="5541818" cy="2583236"/>
             <wp:effectExtent l="0" t="0" r="1905" b="7620"/>
             <wp:docPr id="10" name="Picture 10"/>
@@ -1692,7 +1756,7 @@
           <w:szCs w:val="26"/>
         </w:rPr>
         <w:drawing>
-          <wp:inline distT="0" distB="0" distL="0" distR="0">
+          <wp:inline distT="0" distB="0" distL="0" distR="0" wp14:anchorId="2E8BB7A0" wp14:editId="411046CC">
             <wp:extent cx="5527964" cy="2576778"/>
             <wp:effectExtent l="0" t="0" r="0" b="0"/>
             <wp:docPr id="11" name="Picture 11"/>
@@ -1842,7 +1906,7 @@
       </w:pPr>
     </w:pPrDefault>
   </w:docDefaults>
-  <w:latentStyles w:defLockedState="0" w:defUIPriority="99" w:defSemiHidden="0" w:defUnhideWhenUsed="0" w:defQFormat="0" w:count="375">
+  <w:latentStyles w:defLockedState="0" w:defUIPriority="99" w:defSemiHidden="0" w:defUnhideWhenUsed="0" w:defQFormat="0" w:count="376">
     <w:lsdException w:name="Normal" w:uiPriority="0" w:qFormat="1"/>
     <w:lsdException w:name="heading 1" w:uiPriority="9" w:qFormat="1"/>
     <w:lsdException w:name="heading 2" w:semiHidden="1" w:uiPriority="9" w:unhideWhenUsed="1" w:qFormat="1"/>
@@ -1948,7 +2012,6 @@
     <w:lsdException w:name="HTML Sample" w:semiHidden="1" w:unhideWhenUsed="1"/>
     <w:lsdException w:name="HTML Typewriter" w:semiHidden="1" w:unhideWhenUsed="1"/>
     <w:lsdException w:name="HTML Variable" w:semiHidden="1" w:unhideWhenUsed="1"/>
-    <w:lsdException w:name="Normal Table" w:semiHidden="1" w:unhideWhenUsed="1"/>
     <w:lsdException w:name="annotation subject" w:semiHidden="1" w:unhideWhenUsed="1"/>
     <w:lsdException w:name="No List" w:semiHidden="1" w:unhideWhenUsed="1"/>
     <w:lsdException w:name="Outline List 1" w:semiHidden="1" w:unhideWhenUsed="1"/>
@@ -1995,10 +2058,8 @@
     <w:lsdException w:name="Table Subtle 2" w:semiHidden="1" w:unhideWhenUsed="1"/>
     <w:lsdException w:name="Table Web 1" w:semiHidden="1" w:unhideWhenUsed="1"/>
     <w:lsdException w:name="Table Web 2" w:semiHidden="1" w:unhideWhenUsed="1"/>
-    <w:lsdException w:name="Table Web 3" w:semiHidden="1" w:unhideWhenUsed="1"/>
     <w:lsdException w:name="Balloon Text" w:semiHidden="1" w:unhideWhenUsed="1"/>
     <w:lsdException w:name="Table Grid" w:uiPriority="39"/>
-    <w:lsdException w:name="Table Theme" w:semiHidden="1" w:unhideWhenUsed="1"/>
     <w:lsdException w:name="Placeholder Text" w:semiHidden="1"/>
     <w:lsdException w:name="No Spacing" w:uiPriority="1" w:qFormat="1"/>
     <w:lsdException w:name="Light Shading" w:uiPriority="60"/>
@@ -2218,6 +2279,7 @@
     <w:lsdException w:name="Smart Hyperlink" w:semiHidden="1" w:unhideWhenUsed="1"/>
     <w:lsdException w:name="Hashtag" w:semiHidden="1" w:unhideWhenUsed="1"/>
     <w:lsdException w:name="Unresolved Mention" w:semiHidden="1" w:unhideWhenUsed="1"/>
+    <w:lsdException w:name="Smart Link" w:semiHidden="1" w:unhideWhenUsed="1"/>
   </w:latentStyles>
   <w:style w:type="paragraph" w:default="1" w:styleId="Normal">
     <w:name w:val="Normal"/>

</xml_diff>